<commit_message>
Added some link to my excell sheet that will be useful for the Advanced Artifiial Intelligence Assignment
</commit_message>
<xml_diff>
--- a/Advanced Artificial Intelligence/Week 2/Advanced Artificial Intelligence - Quantifying Uncertainty.docx
+++ b/Advanced Artificial Intelligence/Week 2/Advanced Artificial Intelligence - Quantifying Uncertainty.docx
@@ -1,6 +1,6 @@
 
 <file path=word/document.xml><?xml version="1.0" encoding="utf-8"?>
-<w:document xmlns:wpc="http://schemas.microsoft.com/office/word/2010/wordprocessingCanvas" xmlns:cx="http://schemas.microsoft.com/office/drawing/2014/chartex" xmlns:cx1="http://schemas.microsoft.com/office/drawing/2015/9/8/chartex" xmlns:mc="http://schemas.openxmlformats.org/markup-compatibility/2006" xmlns:o="urn:schemas-microsoft-com:office:office" xmlns:r="http://schemas.openxmlformats.org/officeDocument/2006/relationships" xmlns:m="http://schemas.openxmlformats.org/officeDocument/2006/math" xmlns:v="urn:schemas-microsoft-com:vml" xmlns:wp14="http://schemas.microsoft.com/office/word/2010/wordprocessingDrawing" xmlns:wp="http://schemas.openxmlformats.org/drawingml/2006/wordprocessingDrawing" xmlns:w10="urn:schemas-microsoft-com:office:word" xmlns:w="http://schemas.openxmlformats.org/wordprocessingml/2006/main" xmlns:w14="http://schemas.microsoft.com/office/word/2010/wordml" xmlns:w15="http://schemas.microsoft.com/office/word/2012/wordml" xmlns:w16se="http://schemas.microsoft.com/office/word/2015/wordml/symex" xmlns:wpg="http://schemas.microsoft.com/office/word/2010/wordprocessingGroup" xmlns:wpi="http://schemas.microsoft.com/office/word/2010/wordprocessingInk" xmlns:wne="http://schemas.microsoft.com/office/word/2006/wordml" xmlns:wps="http://schemas.microsoft.com/office/word/2010/wordprocessingShape" mc:Ignorable="w14 w15 w16se wp14">
+<w:document xmlns:wpc="http://schemas.microsoft.com/office/word/2010/wordprocessingCanvas" xmlns:cx="http://schemas.microsoft.com/office/drawing/2014/chartex" xmlns:cx1="http://schemas.microsoft.com/office/drawing/2015/9/8/chartex" xmlns:cx2="http://schemas.microsoft.com/office/drawing/2015/10/21/chartex" xmlns:cx3="http://schemas.microsoft.com/office/drawing/2016/5/9/chartex" xmlns:cx4="http://schemas.microsoft.com/office/drawing/2016/5/10/chartex" xmlns:cx5="http://schemas.microsoft.com/office/drawing/2016/5/11/chartex" xmlns:cx6="http://schemas.microsoft.com/office/drawing/2016/5/12/chartex" xmlns:cx7="http://schemas.microsoft.com/office/drawing/2016/5/13/chartex" xmlns:cx8="http://schemas.microsoft.com/office/drawing/2016/5/14/chartex" xmlns:mc="http://schemas.openxmlformats.org/markup-compatibility/2006" xmlns:aink="http://schemas.microsoft.com/office/drawing/2016/ink" xmlns:am3d="http://schemas.microsoft.com/office/drawing/2017/model3d" xmlns:o="urn:schemas-microsoft-com:office:office" xmlns:r="http://schemas.openxmlformats.org/officeDocument/2006/relationships" xmlns:m="http://schemas.openxmlformats.org/officeDocument/2006/math" xmlns:v="urn:schemas-microsoft-com:vml" xmlns:wp14="http://schemas.microsoft.com/office/word/2010/wordprocessingDrawing" xmlns:wp="http://schemas.openxmlformats.org/drawingml/2006/wordprocessingDrawing" xmlns:w10="urn:schemas-microsoft-com:office:word" xmlns:w="http://schemas.openxmlformats.org/wordprocessingml/2006/main" xmlns:w14="http://schemas.microsoft.com/office/word/2010/wordml" xmlns:w15="http://schemas.microsoft.com/office/word/2012/wordml" xmlns:w16cex="http://schemas.microsoft.com/office/word/2018/wordml/cex" xmlns:w16cid="http://schemas.microsoft.com/office/word/2016/wordml/cid" xmlns:w16="http://schemas.microsoft.com/office/word/2018/wordml" xmlns:w16se="http://schemas.microsoft.com/office/word/2015/wordml/symex" xmlns:wpg="http://schemas.microsoft.com/office/word/2010/wordprocessingGroup" xmlns:wpi="http://schemas.microsoft.com/office/word/2010/wordprocessingInk" xmlns:wne="http://schemas.microsoft.com/office/word/2006/wordml" xmlns:wps="http://schemas.microsoft.com/office/word/2010/wordprocessingShape" mc:Ignorable="w14 w15 w16se w16cid w16 w16cex wp14">
   <w:body>
     <w:p>
       <w:pPr>
@@ -71,6 +71,9 @@
     </w:p>
     <w:p>
       <w:r>
+        <w:rPr>
+          <w:noProof/>
+        </w:rPr>
         <w:drawing>
           <wp:inline distT="0" distB="0" distL="0" distR="0" wp14:anchorId="7FF9D904" wp14:editId="4D40BCC7">
             <wp:extent cx="2486372" cy="342948"/>
@@ -115,6 +118,9 @@
     </w:p>
     <w:p>
       <w:r>
+        <w:rPr>
+          <w:noProof/>
+        </w:rPr>
         <w:drawing>
           <wp:inline distT="0" distB="0" distL="0" distR="0" wp14:anchorId="0C97203B" wp14:editId="7B060FF5">
             <wp:extent cx="895475" cy="362001"/>
@@ -159,6 +165,9 @@
     </w:p>
     <w:p>
       <w:r>
+        <w:rPr>
+          <w:noProof/>
+        </w:rPr>
         <w:drawing>
           <wp:inline distT="0" distB="0" distL="0" distR="0" wp14:anchorId="5EC7CD53" wp14:editId="17E993FD">
             <wp:extent cx="2105319" cy="400106"/>
@@ -227,6 +236,9 @@
     </w:p>
     <w:p>
       <w:r>
+        <w:rPr>
+          <w:noProof/>
+        </w:rPr>
         <w:drawing>
           <wp:inline distT="0" distB="0" distL="0" distR="0" wp14:anchorId="4B44A41D" wp14:editId="31B7ED11">
             <wp:extent cx="1933845" cy="1247949"/>
@@ -276,6 +288,9 @@
     </w:p>
     <w:p>
       <w:r>
+        <w:rPr>
+          <w:noProof/>
+        </w:rPr>
         <w:drawing>
           <wp:inline distT="0" distB="0" distL="0" distR="0" wp14:anchorId="335E5477" wp14:editId="29683E05">
             <wp:extent cx="5725324" cy="342948"/>
@@ -333,6 +348,9 @@
     </w:p>
     <w:p>
       <w:r>
+        <w:rPr>
+          <w:noProof/>
+        </w:rPr>
         <w:lastRenderedPageBreak/>
         <w:drawing>
           <wp:inline distT="0" distB="0" distL="0" distR="0" wp14:anchorId="36C61D20" wp14:editId="5342A21F">
@@ -371,6 +389,9 @@
         </w:drawing>
       </w:r>
       <w:r>
+        <w:rPr>
+          <w:noProof/>
+        </w:rPr>
         <w:drawing>
           <wp:inline distT="0" distB="0" distL="0" distR="0" wp14:anchorId="791E9F1E" wp14:editId="13A694D1">
             <wp:extent cx="2010056" cy="1895740"/>
@@ -415,6 +436,9 @@
     </w:p>
     <w:p>
       <w:r>
+        <w:rPr>
+          <w:noProof/>
+        </w:rPr>
         <w:drawing>
           <wp:inline distT="0" distB="0" distL="0" distR="0" wp14:anchorId="2BA432DF" wp14:editId="6BA70810">
             <wp:extent cx="5458587" cy="419158"/>
@@ -472,6 +496,9 @@
     </w:p>
     <w:p>
       <w:r>
+        <w:rPr>
+          <w:noProof/>
+        </w:rPr>
         <w:drawing>
           <wp:inline distT="0" distB="0" distL="0" distR="0" wp14:anchorId="1EE1E7B0" wp14:editId="254C1735">
             <wp:extent cx="2286319" cy="800212"/>
@@ -516,7 +543,6 @@
       <w:r>
         <w:t xml:space="preserve">Is the probability of event </w:t>
       </w:r>
-      <w:proofErr w:type="gramStart"/>
       <w:r>
         <w:rPr>
           <w:b/>
@@ -525,11 +551,7 @@
         <w:t>a</w:t>
       </w:r>
       <w:r>
-        <w:t xml:space="preserve"> to</w:t>
-      </w:r>
-      <w:proofErr w:type="gramEnd"/>
-      <w:r>
-        <w:t xml:space="preserve"> be true given event </w:t>
+        <w:t xml:space="preserve"> to be true given event </w:t>
       </w:r>
       <w:r>
         <w:rPr>
@@ -549,6 +571,9 @@
     </w:p>
     <w:p>
       <w:r>
+        <w:rPr>
+          <w:noProof/>
+        </w:rPr>
         <w:drawing>
           <wp:inline distT="0" distB="0" distL="0" distR="0" wp14:anchorId="62C937DB" wp14:editId="64DA2046">
             <wp:extent cx="5731510" cy="685800"/>
@@ -593,6 +618,9 @@
     </w:p>
     <w:p>
       <w:r>
+        <w:rPr>
+          <w:noProof/>
+        </w:rPr>
         <w:drawing>
           <wp:inline distT="0" distB="0" distL="0" distR="0" wp14:anchorId="23C633EE" wp14:editId="26675CB7">
             <wp:extent cx="3877216" cy="342948"/>
@@ -644,6 +672,9 @@
         <w:t xml:space="preserve"> = 4) in which </w:t>
       </w:r>
       <w:r>
+        <w:rPr>
+          <w:noProof/>
+        </w:rPr>
         <w:drawing>
           <wp:inline distT="0" distB="0" distL="0" distR="0" wp14:anchorId="242BC8CA" wp14:editId="5A347B15">
             <wp:extent cx="3400900" cy="552527"/>
@@ -688,6 +719,9 @@
     </w:p>
     <w:p>
       <w:r>
+        <w:rPr>
+          <w:noProof/>
+        </w:rPr>
         <w:drawing>
           <wp:inline distT="0" distB="0" distL="0" distR="0" wp14:anchorId="5C861D8C" wp14:editId="2B19B856">
             <wp:extent cx="5731510" cy="517525"/>
@@ -743,6 +777,9 @@
     </w:p>
     <w:p>
       <w:r>
+        <w:rPr>
+          <w:noProof/>
+        </w:rPr>
         <w:drawing>
           <wp:inline distT="0" distB="0" distL="0" distR="0" wp14:anchorId="46EB5CAB" wp14:editId="7FC54CC9">
             <wp:extent cx="1390844" cy="257211"/>
@@ -782,11 +819,19 @@
     </w:p>
     <w:p>
       <w:r>
+        <w:t>So regardless of what B is, A stays the same.</w:t>
+      </w:r>
+    </w:p>
+    <w:p>
+      <w:r>
         <w:t xml:space="preserve">Or equivalently </w:t>
       </w:r>
     </w:p>
     <w:p>
       <w:r>
+        <w:rPr>
+          <w:noProof/>
+        </w:rPr>
         <w:drawing>
           <wp:inline distT="0" distB="0" distL="0" distR="0" wp14:anchorId="43128FF7" wp14:editId="279777CD">
             <wp:extent cx="3943900" cy="333422"/>
@@ -831,6 +876,9 @@
     </w:p>
     <w:p>
       <w:r>
+        <w:rPr>
+          <w:noProof/>
+        </w:rPr>
         <w:drawing>
           <wp:inline distT="0" distB="0" distL="0" distR="0" wp14:anchorId="642AEF3B" wp14:editId="7C7987DD">
             <wp:extent cx="4934639" cy="924054"/>
@@ -888,6 +936,9 @@
     </w:p>
     <w:p>
       <w:r>
+        <w:rPr>
+          <w:noProof/>
+        </w:rPr>
         <w:drawing>
           <wp:inline distT="0" distB="0" distL="0" distR="0" wp14:anchorId="49676EB4" wp14:editId="70A94F80">
             <wp:extent cx="1771897" cy="352474"/>
@@ -935,6 +986,9 @@
     </w:p>
     <w:p>
       <w:r>
+        <w:rPr>
+          <w:noProof/>
+        </w:rPr>
         <w:drawing>
           <wp:inline distT="0" distB="0" distL="0" distR="0" wp14:anchorId="4ABE6D32" wp14:editId="0F8BE464">
             <wp:extent cx="4953691" cy="266737"/>
@@ -979,6 +1033,9 @@
     </w:p>
     <w:p>
       <w:r>
+        <w:rPr>
+          <w:noProof/>
+        </w:rPr>
         <w:drawing>
           <wp:inline distT="0" distB="0" distL="0" distR="0" wp14:anchorId="01A81D77" wp14:editId="4FF3B68B">
             <wp:extent cx="3114673" cy="542925"/>
@@ -1025,6 +1082,9 @@
     </w:p>
     <w:p>
       <w:r>
+        <w:rPr>
+          <w:noProof/>
+        </w:rPr>
         <w:drawing>
           <wp:inline distT="0" distB="0" distL="0" distR="0" wp14:anchorId="61FC8CE8" wp14:editId="66D34243">
             <wp:extent cx="4134427" cy="266737"/>
@@ -1082,6 +1142,9 @@
     </w:p>
     <w:p>
       <w:r>
+        <w:rPr>
+          <w:noProof/>
+        </w:rPr>
         <w:drawing>
           <wp:inline distT="0" distB="0" distL="0" distR="0" wp14:anchorId="677BECBA" wp14:editId="321F1F79">
             <wp:extent cx="4124323" cy="942975"/>
@@ -1133,6 +1196,9 @@
     </w:p>
     <w:p>
       <w:r>
+        <w:rPr>
+          <w:noProof/>
+        </w:rPr>
         <w:drawing>
           <wp:inline distT="0" distB="0" distL="0" distR="0" wp14:anchorId="6F7ECD70" wp14:editId="22EE4818">
             <wp:extent cx="2791215" cy="581106"/>
@@ -1180,17 +1246,20 @@
         <w:rPr>
           <w:b/>
         </w:rPr>
+        <w:lastRenderedPageBreak/>
         <w:t>Probability Density Function</w:t>
       </w:r>
     </w:p>
     <w:p>
       <w:r>
-        <w:lastRenderedPageBreak/>
         <w:t>For a continuous variable, the distribution is represented by a probability density function (pdf)</w:t>
       </w:r>
     </w:p>
     <w:p>
       <w:r>
+        <w:rPr>
+          <w:noProof/>
+        </w:rPr>
         <w:drawing>
           <wp:inline distT="0" distB="0" distL="0" distR="0" wp14:anchorId="35FCE4E5" wp14:editId="1A5ED2B9">
             <wp:extent cx="4020111" cy="409632"/>
@@ -1233,6 +1302,9 @@
         <w:t xml:space="preserve">This distinction is due to the infinite number of possible values of a continuous variable </w:t>
       </w:r>
       <w:r>
+        <w:rPr>
+          <w:noProof/>
+        </w:rPr>
         <w:drawing>
           <wp:inline distT="0" distB="0" distL="0" distR="0" wp14:anchorId="0B2A7A89" wp14:editId="7492EBFB">
             <wp:extent cx="2867425" cy="1419423"/>
@@ -1288,6 +1360,9 @@
     </w:p>
     <w:p>
       <w:r>
+        <w:rPr>
+          <w:noProof/>
+        </w:rPr>
         <w:drawing>
           <wp:inline distT="0" distB="0" distL="0" distR="0" wp14:anchorId="2B648221" wp14:editId="551A30AF">
             <wp:extent cx="2114845" cy="419158"/>
@@ -1327,15 +1402,7 @@
     </w:p>
     <w:p>
       <w:r>
-        <w:t xml:space="preserve">But because </w:t>
-      </w:r>
-      <w:proofErr w:type="gramStart"/>
-      <w:r>
-        <w:t>P(</w:t>
-      </w:r>
-      <w:proofErr w:type="gramEnd"/>
-      <w:r>
-        <w:t xml:space="preserve">a, b) = P(b, a), we can also write the </w:t>
+        <w:t xml:space="preserve">But because P(a, b) = P(b, a), we can also write the </w:t>
       </w:r>
       <w:r>
         <w:rPr>
@@ -1346,6 +1413,9 @@
     </w:p>
     <w:p>
       <w:r>
+        <w:rPr>
+          <w:noProof/>
+        </w:rPr>
         <w:drawing>
           <wp:inline distT="0" distB="0" distL="0" distR="0" wp14:anchorId="266D30EE" wp14:editId="4925C0D7">
             <wp:extent cx="2524477" cy="323895"/>
@@ -1390,6 +1460,9 @@
     </w:p>
     <w:p>
       <w:r>
+        <w:rPr>
+          <w:noProof/>
+        </w:rPr>
         <w:drawing>
           <wp:inline distT="0" distB="0" distL="0" distR="0" wp14:anchorId="16971C72" wp14:editId="121EBA7D">
             <wp:extent cx="2162477" cy="552527"/>
@@ -1442,6 +1515,9 @@
     </w:p>
     <w:p>
       <w:r>
+        <w:rPr>
+          <w:noProof/>
+        </w:rPr>
         <w:drawing>
           <wp:inline distT="0" distB="0" distL="0" distR="0" wp14:anchorId="34285A6E" wp14:editId="1D943242">
             <wp:extent cx="5731510" cy="450215"/>
@@ -1481,6 +1557,9 @@
     </w:p>
     <w:p>
       <w:r>
+        <w:rPr>
+          <w:noProof/>
+        </w:rPr>
         <w:drawing>
           <wp:inline distT="0" distB="0" distL="0" distR="0" wp14:anchorId="4710E92B" wp14:editId="1786CE05">
             <wp:extent cx="5731510" cy="590550"/>
@@ -1530,6 +1609,9 @@
         <w:t xml:space="preserve">For example, in a two-dice roll </w:t>
       </w:r>
       <w:r>
+        <w:rPr>
+          <w:noProof/>
+        </w:rPr>
         <w:drawing>
           <wp:inline distT="0" distB="0" distL="0" distR="0" wp14:anchorId="68BFAEA2" wp14:editId="3E6EAA26">
             <wp:extent cx="714475" cy="323895"/>
@@ -1569,6 +1651,9 @@
     </w:p>
     <w:p>
       <w:r>
+        <w:rPr>
+          <w:noProof/>
+        </w:rPr>
         <w:drawing>
           <wp:inline distT="0" distB="0" distL="0" distR="0" wp14:anchorId="007519FC" wp14:editId="5C22AD94">
             <wp:extent cx="5731510" cy="379095"/>
@@ -1613,6 +1698,9 @@
     </w:p>
     <w:p>
       <w:r>
+        <w:rPr>
+          <w:noProof/>
+        </w:rPr>
         <w:lastRenderedPageBreak/>
         <w:drawing>
           <wp:inline distT="0" distB="0" distL="0" distR="0" wp14:anchorId="6A9A6341" wp14:editId="31B1BF75">
@@ -1671,6 +1759,9 @@
     </w:p>
     <w:p>
       <w:r>
+        <w:rPr>
+          <w:noProof/>
+        </w:rPr>
         <w:drawing>
           <wp:inline distT="0" distB="0" distL="0" distR="0" wp14:anchorId="165E67F9" wp14:editId="6E0F4492">
             <wp:extent cx="1343212" cy="257211"/>
@@ -1715,6 +1806,9 @@
     </w:p>
     <w:p>
       <w:r>
+        <w:rPr>
+          <w:noProof/>
+        </w:rPr>
         <w:drawing>
           <wp:inline distT="0" distB="0" distL="0" distR="0" wp14:anchorId="5710BBA5" wp14:editId="499544A5">
             <wp:extent cx="1400370" cy="228632"/>
@@ -1759,6 +1853,9 @@
     </w:p>
     <w:p>
       <w:r>
+        <w:rPr>
+          <w:noProof/>
+        </w:rPr>
         <w:drawing>
           <wp:inline distT="0" distB="0" distL="0" distR="0" wp14:anchorId="5B0FD01C" wp14:editId="543A6E2D">
             <wp:extent cx="1648055" cy="304843"/>
@@ -1803,6 +1900,9 @@
     </w:p>
     <w:p>
       <w:r>
+        <w:rPr>
+          <w:noProof/>
+        </w:rPr>
         <w:drawing>
           <wp:inline distT="0" distB="0" distL="0" distR="0" wp14:anchorId="5388D1E9" wp14:editId="1B36691E">
             <wp:extent cx="1238423" cy="323895"/>
@@ -1842,6 +1942,9 @@
     </w:p>
     <w:p>
       <w:r>
+        <w:rPr>
+          <w:noProof/>
+        </w:rPr>
         <w:drawing>
           <wp:inline distT="0" distB="0" distL="0" distR="0" wp14:anchorId="3D15C321" wp14:editId="71571D34">
             <wp:extent cx="5731510" cy="2074545"/>
@@ -1906,6 +2009,9 @@
     </w:p>
     <w:p>
       <w:r>
+        <w:rPr>
+          <w:noProof/>
+        </w:rPr>
         <w:drawing>
           <wp:inline distT="0" distB="0" distL="0" distR="0" wp14:anchorId="1F93EEDB" wp14:editId="35AE5C39">
             <wp:extent cx="2381582" cy="447737"/>
@@ -1950,6 +2056,9 @@
     </w:p>
     <w:p>
       <w:r>
+        <w:rPr>
+          <w:noProof/>
+        </w:rPr>
         <w:drawing>
           <wp:inline distT="0" distB="0" distL="0" distR="0" wp14:anchorId="2F62413F" wp14:editId="71E13F9A">
             <wp:extent cx="2800350" cy="476250"/>
@@ -2001,6 +2110,9 @@
     </w:p>
     <w:p>
       <w:r>
+        <w:rPr>
+          <w:noProof/>
+        </w:rPr>
         <w:lastRenderedPageBreak/>
         <w:drawing>
           <wp:inline distT="0" distB="0" distL="0" distR="0" wp14:anchorId="29338F3E" wp14:editId="71DF0B93">
@@ -2056,6 +2168,9 @@
     </w:p>
     <w:p>
       <w:r>
+        <w:rPr>
+          <w:noProof/>
+        </w:rPr>
         <w:drawing>
           <wp:inline distT="0" distB="0" distL="0" distR="0" wp14:anchorId="18FDD873" wp14:editId="16BE1436">
             <wp:extent cx="2695951" cy="1524213"/>
@@ -2115,6 +2230,9 @@
     </w:p>
     <w:p>
       <w:r>
+        <w:rPr>
+          <w:noProof/>
+        </w:rPr>
         <w:drawing>
           <wp:inline distT="0" distB="0" distL="0" distR="0" wp14:anchorId="1F7F7420" wp14:editId="6D3B109A">
             <wp:extent cx="5731510" cy="897890"/>
@@ -2175,6 +2293,9 @@
         <w:t xml:space="preserve">The variance of a random variable indicates how much “spread out” it is from the mean </w:t>
       </w:r>
       <w:r>
+        <w:rPr>
+          <w:noProof/>
+        </w:rPr>
         <w:drawing>
           <wp:inline distT="0" distB="0" distL="0" distR="0" wp14:anchorId="3DA85F70" wp14:editId="3CE6B267">
             <wp:extent cx="266737" cy="200053"/>
@@ -2214,6 +2335,9 @@
     </w:p>
     <w:p>
       <w:r>
+        <w:rPr>
+          <w:noProof/>
+        </w:rPr>
         <w:drawing>
           <wp:inline distT="0" distB="0" distL="0" distR="0" wp14:anchorId="69C41E48" wp14:editId="31B44CE8">
             <wp:extent cx="2009775" cy="323849"/>
@@ -2265,6 +2389,9 @@
     </w:p>
     <w:p>
       <w:r>
+        <w:rPr>
+          <w:noProof/>
+        </w:rPr>
         <w:drawing>
           <wp:inline distT="0" distB="0" distL="0" distR="0" wp14:anchorId="1E7AE13B" wp14:editId="2BBA3470">
             <wp:extent cx="1238423" cy="476316"/>
@@ -2309,6 +2436,9 @@
     </w:p>
     <w:p>
       <w:r>
+        <w:rPr>
+          <w:noProof/>
+        </w:rPr>
         <w:drawing>
           <wp:inline distT="0" distB="0" distL="0" distR="0" wp14:anchorId="55D0CC20" wp14:editId="50ABF4A5">
             <wp:extent cx="3010320" cy="276264"/>
@@ -2376,6 +2506,7 @@
       <w:r>
         <w:rPr>
           <w:b/>
+          <w:noProof/>
         </w:rPr>
         <w:drawing>
           <wp:inline distT="0" distB="0" distL="0" distR="0" wp14:anchorId="739D4E18" wp14:editId="7237CED1">
@@ -2436,6 +2567,7 @@
       <w:r>
         <w:rPr>
           <w:b/>
+          <w:noProof/>
         </w:rPr>
         <w:drawing>
           <wp:inline distT="0" distB="0" distL="0" distR="0" wp14:anchorId="68F1560F" wp14:editId="6CC83B13">
@@ -2486,6 +2618,9 @@
     </w:p>
     <w:p>
       <w:r>
+        <w:rPr>
+          <w:noProof/>
+        </w:rPr>
         <w:drawing>
           <wp:inline distT="0" distB="0" distL="0" distR="0" wp14:anchorId="2268C999" wp14:editId="1994137C">
             <wp:extent cx="4744112" cy="1009791"/>
@@ -2534,8 +2669,6 @@
       </w:hyperlink>
     </w:p>
     <w:p>
-      <w:bookmarkStart w:id="0" w:name="_GoBack"/>
-      <w:bookmarkEnd w:id="0"/>
       <w:r>
         <w:t>Workshop: 967926</w:t>
       </w:r>
@@ -2551,7 +2684,7 @@
 </file>
 
 <file path=word/styles.xml><?xml version="1.0" encoding="utf-8"?>
-<w:styles xmlns:mc="http://schemas.openxmlformats.org/markup-compatibility/2006" xmlns:r="http://schemas.openxmlformats.org/officeDocument/2006/relationships" xmlns:w="http://schemas.openxmlformats.org/wordprocessingml/2006/main" xmlns:w14="http://schemas.microsoft.com/office/word/2010/wordml" xmlns:w15="http://schemas.microsoft.com/office/word/2012/wordml" xmlns:w16se="http://schemas.microsoft.com/office/word/2015/wordml/symex" mc:Ignorable="w14 w15 w16se">
+<w:styles xmlns:mc="http://schemas.openxmlformats.org/markup-compatibility/2006" xmlns:r="http://schemas.openxmlformats.org/officeDocument/2006/relationships" xmlns:w="http://schemas.openxmlformats.org/wordprocessingml/2006/main" xmlns:w14="http://schemas.microsoft.com/office/word/2010/wordml" xmlns:w15="http://schemas.microsoft.com/office/word/2012/wordml" xmlns:w16cex="http://schemas.microsoft.com/office/word/2018/wordml/cex" xmlns:w16cid="http://schemas.microsoft.com/office/word/2016/wordml/cid" xmlns:w16="http://schemas.microsoft.com/office/word/2018/wordml" xmlns:w16se="http://schemas.microsoft.com/office/word/2015/wordml/symex" mc:Ignorable="w14 w15 w16se w16cid w16 w16cex">
   <w:docDefaults>
     <w:rPrDefault>
       <w:rPr>
@@ -2567,7 +2700,7 @@
       </w:pPr>
     </w:pPrDefault>
   </w:docDefaults>
-  <w:latentStyles w:defLockedState="0" w:defUIPriority="99" w:defSemiHidden="0" w:defUnhideWhenUsed="0" w:defQFormat="0" w:count="371">
+  <w:latentStyles w:defLockedState="0" w:defUIPriority="99" w:defSemiHidden="0" w:defUnhideWhenUsed="0" w:defQFormat="0" w:count="376">
     <w:lsdException w:name="Normal" w:uiPriority="0" w:qFormat="1"/>
     <w:lsdException w:name="heading 1" w:uiPriority="9" w:qFormat="1"/>
     <w:lsdException w:name="heading 2" w:semiHidden="1" w:uiPriority="9" w:unhideWhenUsed="1" w:qFormat="1"/>
@@ -2673,7 +2806,6 @@
     <w:lsdException w:name="HTML Sample" w:semiHidden="1" w:unhideWhenUsed="1"/>
     <w:lsdException w:name="HTML Typewriter" w:semiHidden="1" w:unhideWhenUsed="1"/>
     <w:lsdException w:name="HTML Variable" w:semiHidden="1" w:unhideWhenUsed="1"/>
-    <w:lsdException w:name="Normal Table" w:semiHidden="1" w:unhideWhenUsed="1"/>
     <w:lsdException w:name="annotation subject" w:semiHidden="1" w:unhideWhenUsed="1"/>
     <w:lsdException w:name="No List" w:semiHidden="1" w:unhideWhenUsed="1"/>
     <w:lsdException w:name="Outline List 1" w:semiHidden="1" w:unhideWhenUsed="1"/>
@@ -2716,11 +2848,8 @@
     <w:lsdException w:name="Table Contemporary" w:semiHidden="1" w:unhideWhenUsed="1"/>
     <w:lsdException w:name="Table Elegant" w:semiHidden="1" w:unhideWhenUsed="1"/>
     <w:lsdException w:name="Table Professional" w:semiHidden="1" w:unhideWhenUsed="1"/>
-    <w:lsdException w:name="Table Subtle 1" w:semiHidden="1" w:unhideWhenUsed="1"/>
     <w:lsdException w:name="Table Subtle 2" w:semiHidden="1" w:unhideWhenUsed="1"/>
     <w:lsdException w:name="Table Web 1" w:semiHidden="1" w:unhideWhenUsed="1"/>
-    <w:lsdException w:name="Table Web 2" w:semiHidden="1" w:unhideWhenUsed="1"/>
-    <w:lsdException w:name="Table Web 3" w:semiHidden="1" w:unhideWhenUsed="1"/>
     <w:lsdException w:name="Balloon Text" w:semiHidden="1" w:unhideWhenUsed="1"/>
     <w:lsdException w:name="Table Grid" w:uiPriority="39"/>
     <w:lsdException w:name="Table Theme" w:semiHidden="1" w:unhideWhenUsed="1"/>
@@ -2939,6 +3068,11 @@
     <w:lsdException w:name="List Table 5 Dark Accent 6" w:uiPriority="50"/>
     <w:lsdException w:name="List Table 6 Colorful Accent 6" w:uiPriority="51"/>
     <w:lsdException w:name="List Table 7 Colorful Accent 6" w:uiPriority="52"/>
+    <w:lsdException w:name="Mention" w:semiHidden="1" w:unhideWhenUsed="1"/>
+    <w:lsdException w:name="Smart Hyperlink" w:semiHidden="1" w:unhideWhenUsed="1"/>
+    <w:lsdException w:name="Hashtag" w:semiHidden="1" w:unhideWhenUsed="1"/>
+    <w:lsdException w:name="Unresolved Mention" w:semiHidden="1" w:unhideWhenUsed="1"/>
+    <w:lsdException w:name="Smart Link" w:semiHidden="1" w:unhideWhenUsed="1"/>
   </w:latentStyles>
   <w:style w:type="paragraph" w:default="1" w:styleId="Normal">
     <w:name w:val="Normal"/>

</xml_diff>